<commit_message>
minor errors fixed and Compiler renamed
</commit_message>
<xml_diff>
--- a/MJCompiler/Kompajler za MicroJava.docx
+++ b/MJCompiler/Kompajler za MicroJava.docx
@@ -101,6 +101,15 @@
     </w:p>
     <w:sdt>
       <w:sdtPr>
+        <w:rPr>
+          <w:rFonts w:asciiTheme="minorHAnsi" w:eastAsiaTheme="minorHAnsi" w:hAnsiTheme="minorHAnsi" w:cstheme="minorBidi"/>
+          <w:color w:val="auto"/>
+          <w:kern w:val="2"/>
+          <w:sz w:val="22"/>
+          <w:szCs w:val="22"/>
+          <w:lang w:val="sr-Cyrl-RS"/>
+          <w14:ligatures w14:val="standardContextual"/>
+        </w:rPr>
         <w:id w:val="-298379099"/>
         <w:docPartObj>
           <w:docPartGallery w:val="Table of Contents"/>
@@ -109,16 +118,9 @@
       </w:sdtPr>
       <w:sdtEndPr>
         <w:rPr>
-          <w:rFonts w:asciiTheme="minorHAnsi" w:eastAsiaTheme="minorHAnsi" w:hAnsiTheme="minorHAnsi" w:cstheme="minorBidi"/>
           <w:b/>
           <w:bCs/>
           <w:noProof/>
-          <w:color w:val="auto"/>
-          <w:kern w:val="2"/>
-          <w:sz w:val="22"/>
-          <w:szCs w:val="22"/>
-          <w:lang w:val="sr-Cyrl-RS"/>
-          <w14:ligatures w14:val="standardContextual"/>
         </w:rPr>
       </w:sdtEndPr>
       <w:sdtContent>

</xml_diff>